<commit_message>
feat: Updated PROG1085 Module 2 assignments
</commit_message>
<xml_diff>
--- a/Courses/PROG1085 - Structured Project IV/Modules/Module 1 - Custom Linked Data Structures/Assignments/Project_Deliverable_14a.docx
+++ b/Courses/PROG1085 - Structured Project IV/Modules/Module 1 - Custom Linked Data Structures/Assignments/Project_Deliverable_14a.docx
@@ -16,127 +16,18 @@
           <w:sz w:val="28"/>
           <w:szCs w:val="28"/>
         </w:rPr>
-        <w:t>Assignment 1-2: Setup IDE</w:t>
+        <w:t xml:space="preserve">Project Deliverable </w:t>
       </w:r>
-    </w:p>
-    <w:p>
-      <w:pPr>
+      <w:bookmarkStart w:id="0" w:name="_GoBack"/>
+      <w:bookmarkEnd w:id="0"/>
+      <w:r>
         <w:rPr>
           <w:b/>
           <w:sz w:val="28"/>
           <w:szCs w:val="28"/>
         </w:rPr>
-      </w:pPr>
-      <w:r>
-        <w:rPr>
-          <w:b/>
-          <w:noProof/>
-          <w:sz w:val="28"/>
-          <w:szCs w:val="28"/>
-        </w:rPr>
-        <w:drawing>
-          <wp:inline distT="0" distB="0" distL="0" distR="0">
-            <wp:extent cx="5943600" cy="5796280"/>
-            <wp:effectExtent l="0" t="0" r="0" b="0"/>
-            <wp:docPr id="1" name="Picture 1"/>
-            <wp:cNvGraphicFramePr>
-              <a:graphicFrameLocks xmlns:a="http://schemas.openxmlformats.org/drawingml/2006/main" noChangeAspect="1"/>
-            </wp:cNvGraphicFramePr>
-            <a:graphic xmlns:a="http://schemas.openxmlformats.org/drawingml/2006/main">
-              <a:graphicData uri="http://schemas.openxmlformats.org/drawingml/2006/picture">
-                <pic:pic xmlns:pic="http://schemas.openxmlformats.org/drawingml/2006/picture">
-                  <pic:nvPicPr>
-                    <pic:cNvPr id="1" name="Assignment_1-2.PNG"/>
-                    <pic:cNvPicPr/>
-                  </pic:nvPicPr>
-                  <pic:blipFill>
-                    <a:blip r:embed="rId4">
-                      <a:extLst>
-                        <a:ext uri="{28A0092B-C50C-407E-A947-70E740481C1C}">
-                          <a14:useLocalDpi xmlns:a14="http://schemas.microsoft.com/office/drawing/2010/main" val="0"/>
-                        </a:ext>
-                      </a:extLst>
-                    </a:blip>
-                    <a:stretch>
-                      <a:fillRect/>
-                    </a:stretch>
-                  </pic:blipFill>
-                  <pic:spPr>
-                    <a:xfrm>
-                      <a:off x="0" y="0"/>
-                      <a:ext cx="5943600" cy="5796280"/>
-                    </a:xfrm>
-                    <a:prstGeom prst="rect">
-                      <a:avLst/>
-                    </a:prstGeom>
-                  </pic:spPr>
-                </pic:pic>
-              </a:graphicData>
-            </a:graphic>
-          </wp:inline>
-        </w:drawing>
+        <w:t>14a</w:t>
       </w:r>
-    </w:p>
-    <w:p>
-      <w:pPr>
-        <w:rPr>
-          <w:b/>
-          <w:sz w:val="28"/>
-          <w:szCs w:val="28"/>
-        </w:rPr>
-      </w:pPr>
-      <w:bookmarkStart w:id="0" w:name="_GoBack"/>
-      <w:r>
-        <w:rPr>
-          <w:b/>
-          <w:noProof/>
-          <w:sz w:val="28"/>
-          <w:szCs w:val="28"/>
-        </w:rPr>
-        <w:lastRenderedPageBreak/>
-        <w:drawing>
-          <wp:inline distT="0" distB="0" distL="0" distR="0">
-            <wp:extent cx="5943600" cy="3114675"/>
-            <wp:effectExtent l="0" t="0" r="0" b="9525"/>
-            <wp:docPr id="2" name="Picture 2"/>
-            <wp:cNvGraphicFramePr>
-              <a:graphicFrameLocks xmlns:a="http://schemas.openxmlformats.org/drawingml/2006/main" noChangeAspect="1"/>
-            </wp:cNvGraphicFramePr>
-            <a:graphic xmlns:a="http://schemas.openxmlformats.org/drawingml/2006/main">
-              <a:graphicData uri="http://schemas.openxmlformats.org/drawingml/2006/picture">
-                <pic:pic xmlns:pic="http://schemas.openxmlformats.org/drawingml/2006/picture">
-                  <pic:nvPicPr>
-                    <pic:cNvPr id="2" name="Assignment_1-2.Hello_World.PNG"/>
-                    <pic:cNvPicPr/>
-                  </pic:nvPicPr>
-                  <pic:blipFill>
-                    <a:blip r:embed="rId5">
-                      <a:extLst>
-                        <a:ext uri="{28A0092B-C50C-407E-A947-70E740481C1C}">
-                          <a14:useLocalDpi xmlns:a14="http://schemas.microsoft.com/office/drawing/2010/main" val="0"/>
-                        </a:ext>
-                      </a:extLst>
-                    </a:blip>
-                    <a:stretch>
-                      <a:fillRect/>
-                    </a:stretch>
-                  </pic:blipFill>
-                  <pic:spPr>
-                    <a:xfrm>
-                      <a:off x="0" y="0"/>
-                      <a:ext cx="5943600" cy="3114675"/>
-                    </a:xfrm>
-                    <a:prstGeom prst="rect">
-                      <a:avLst/>
-                    </a:prstGeom>
-                  </pic:spPr>
-                </pic:pic>
-              </a:graphicData>
-            </a:graphic>
-          </wp:inline>
-        </w:drawing>
-      </w:r>
-      <w:bookmarkEnd w:id="0"/>
     </w:p>
     <w:sectPr>
       <w:pgSz w:w="12240" w:h="15840"/>

</xml_diff>

<commit_message>
feat: Completed PROG1085 Module 1 Deliverable 14a
</commit_message>
<xml_diff>
--- a/Courses/PROG1085 - Structured Project IV/Modules/Module 1 - Custom Linked Data Structures/Assignments/Project_Deliverable_14a.docx
+++ b/Courses/PROG1085 - Structured Project IV/Modules/Module 1 - Custom Linked Data Structures/Assignments/Project_Deliverable_14a.docx
@@ -16,18 +16,157 @@
           <w:sz w:val="28"/>
           <w:szCs w:val="28"/>
         </w:rPr>
-        <w:t xml:space="preserve">Project Deliverable </w:t>
+        <w:t>Project Deliverable 14a</w:t>
       </w:r>
-      <w:bookmarkStart w:id="0" w:name="_GoBack"/>
-      <w:bookmarkEnd w:id="0"/>
-      <w:r>
+    </w:p>
+    <w:p>
+      <w:pPr>
         <w:rPr>
           <w:b/>
           <w:sz w:val="28"/>
           <w:szCs w:val="28"/>
         </w:rPr>
-        <w:t>14a</w:t>
+      </w:pPr>
+      <w:r>
+        <w:rPr>
+          <w:noProof/>
+        </w:rPr>
+        <w:drawing>
+          <wp:inline distT="0" distB="0" distL="0" distR="0" wp14:anchorId="249105B6" wp14:editId="13485191">
+            <wp:extent cx="5943600" cy="2152650"/>
+            <wp:effectExtent l="0" t="0" r="0" b="0"/>
+            <wp:docPr id="1" name="Picture 1"/>
+            <wp:cNvGraphicFramePr>
+              <a:graphicFrameLocks xmlns:a="http://schemas.openxmlformats.org/drawingml/2006/main" noChangeAspect="1"/>
+            </wp:cNvGraphicFramePr>
+            <a:graphic xmlns:a="http://schemas.openxmlformats.org/drawingml/2006/main">
+              <a:graphicData uri="http://schemas.openxmlformats.org/drawingml/2006/picture">
+                <pic:pic xmlns:pic="http://schemas.openxmlformats.org/drawingml/2006/picture">
+                  <pic:nvPicPr>
+                    <pic:cNvPr id="1" name=""/>
+                    <pic:cNvPicPr/>
+                  </pic:nvPicPr>
+                  <pic:blipFill>
+                    <a:blip r:embed="rId4"/>
+                    <a:stretch>
+                      <a:fillRect/>
+                    </a:stretch>
+                  </pic:blipFill>
+                  <pic:spPr>
+                    <a:xfrm>
+                      <a:off x="0" y="0"/>
+                      <a:ext cx="5943600" cy="2152650"/>
+                    </a:xfrm>
+                    <a:prstGeom prst="rect">
+                      <a:avLst/>
+                    </a:prstGeom>
+                  </pic:spPr>
+                </pic:pic>
+              </a:graphicData>
+            </a:graphic>
+          </wp:inline>
+        </w:drawing>
       </w:r>
+    </w:p>
+    <w:p>
+      <w:pPr>
+        <w:rPr>
+          <w:b/>
+          <w:sz w:val="28"/>
+          <w:szCs w:val="28"/>
+        </w:rPr>
+      </w:pPr>
+      <w:r>
+        <w:rPr>
+          <w:noProof/>
+        </w:rPr>
+        <w:drawing>
+          <wp:inline distT="0" distB="0" distL="0" distR="0" wp14:anchorId="3C6AD204" wp14:editId="2D6CC138">
+            <wp:extent cx="5943600" cy="2226310"/>
+            <wp:effectExtent l="0" t="0" r="0" b="2540"/>
+            <wp:docPr id="2" name="Picture 2"/>
+            <wp:cNvGraphicFramePr>
+              <a:graphicFrameLocks xmlns:a="http://schemas.openxmlformats.org/drawingml/2006/main" noChangeAspect="1"/>
+            </wp:cNvGraphicFramePr>
+            <a:graphic xmlns:a="http://schemas.openxmlformats.org/drawingml/2006/main">
+              <a:graphicData uri="http://schemas.openxmlformats.org/drawingml/2006/picture">
+                <pic:pic xmlns:pic="http://schemas.openxmlformats.org/drawingml/2006/picture">
+                  <pic:nvPicPr>
+                    <pic:cNvPr id="1" name=""/>
+                    <pic:cNvPicPr/>
+                  </pic:nvPicPr>
+                  <pic:blipFill>
+                    <a:blip r:embed="rId5"/>
+                    <a:stretch>
+                      <a:fillRect/>
+                    </a:stretch>
+                  </pic:blipFill>
+                  <pic:spPr>
+                    <a:xfrm>
+                      <a:off x="0" y="0"/>
+                      <a:ext cx="5943600" cy="2226310"/>
+                    </a:xfrm>
+                    <a:prstGeom prst="rect">
+                      <a:avLst/>
+                    </a:prstGeom>
+                  </pic:spPr>
+                </pic:pic>
+              </a:graphicData>
+            </a:graphic>
+          </wp:inline>
+        </w:drawing>
+      </w:r>
+    </w:p>
+    <w:p>
+      <w:pPr>
+        <w:rPr>
+          <w:b/>
+          <w:sz w:val="28"/>
+          <w:szCs w:val="28"/>
+        </w:rPr>
+      </w:pPr>
+      <w:r>
+        <w:rPr>
+          <w:noProof/>
+        </w:rPr>
+        <w:drawing>
+          <wp:inline distT="0" distB="0" distL="0" distR="0" wp14:anchorId="23DB0055" wp14:editId="10FC3873">
+            <wp:extent cx="5467350" cy="1371600"/>
+            <wp:effectExtent l="0" t="0" r="0" b="0"/>
+            <wp:docPr id="3" name="Picture 3"/>
+            <wp:cNvGraphicFramePr>
+              <a:graphicFrameLocks xmlns:a="http://schemas.openxmlformats.org/drawingml/2006/main" noChangeAspect="1"/>
+            </wp:cNvGraphicFramePr>
+            <a:graphic xmlns:a="http://schemas.openxmlformats.org/drawingml/2006/main">
+              <a:graphicData uri="http://schemas.openxmlformats.org/drawingml/2006/picture">
+                <pic:pic xmlns:pic="http://schemas.openxmlformats.org/drawingml/2006/picture">
+                  <pic:nvPicPr>
+                    <pic:cNvPr id="1" name=""/>
+                    <pic:cNvPicPr/>
+                  </pic:nvPicPr>
+                  <pic:blipFill>
+                    <a:blip r:embed="rId6"/>
+                    <a:stretch>
+                      <a:fillRect/>
+                    </a:stretch>
+                  </pic:blipFill>
+                  <pic:spPr>
+                    <a:xfrm>
+                      <a:off x="0" y="0"/>
+                      <a:ext cx="5467350" cy="1371600"/>
+                    </a:xfrm>
+                    <a:prstGeom prst="rect">
+                      <a:avLst/>
+                    </a:prstGeom>
+                  </pic:spPr>
+                </pic:pic>
+              </a:graphicData>
+            </a:graphic>
+          </wp:inline>
+        </w:drawing>
+      </w:r>
+      <w:bookmarkStart w:id="0" w:name="_GoBack"/>
+      <w:bookmarkEnd w:id="0"/>
     </w:p>
     <w:sectPr>
       <w:pgSz w:w="12240" w:h="15840"/>

</xml_diff>